<commit_message>
ACSN: Lab 2 and some fixes
</commit_message>
<xml_diff>
--- a/Architecture_of_computer_systems_and_networks/Semester 2/Lab1/Lab1-2_Shrol.docx
+++ b/Architecture_of_computer_systems_and_networks/Semester 2/Lab1/Lab1-2_Shrol.docx
@@ -1,6 +1,6 @@
 
 <file path=word/document.xml><?xml version="1.0" encoding="utf-8"?>
-<w:document xmlns:wpc="http://schemas.microsoft.com/office/word/2010/wordprocessingCanvas" xmlns:cx="http://schemas.microsoft.com/office/drawing/2014/chartex" xmlns:cx1="http://schemas.microsoft.com/office/drawing/2015/9/8/chartex" xmlns:cx2="http://schemas.microsoft.com/office/drawing/2015/10/21/chartex" xmlns:cx3="http://schemas.microsoft.com/office/drawing/2016/5/9/chartex" xmlns:cx4="http://schemas.microsoft.com/office/drawing/2016/5/10/chartex" xmlns:cx5="http://schemas.microsoft.com/office/drawing/2016/5/11/chartex" xmlns:cx6="http://schemas.microsoft.com/office/drawing/2016/5/12/chartex" xmlns:cx7="http://schemas.microsoft.com/office/drawing/2016/5/13/chartex" xmlns:cx8="http://schemas.microsoft.com/office/drawing/2016/5/14/chartex" xmlns:mc="http://schemas.openxmlformats.org/markup-compatibility/2006" xmlns:aink="http://schemas.microsoft.com/office/drawing/2016/ink" xmlns:am3d="http://schemas.microsoft.com/office/drawing/2017/model3d" xmlns:o="urn:schemas-microsoft-com:office:office" xmlns:oel="http://schemas.microsoft.com/office/2019/extlst" xmlns:r="http://schemas.openxmlformats.org/officeDocument/2006/relationships" xmlns:m="http://schemas.openxmlformats.org/officeDocument/2006/math" xmlns:v="urn:schemas-microsoft-com:vml" xmlns:wp14="http://schemas.microsoft.com/office/word/2010/wordprocessingDrawing" xmlns:wp="http://schemas.openxmlformats.org/drawingml/2006/wordprocessingDrawing" xmlns:w10="urn:schemas-microsoft-com:office:word" xmlns:w="http://schemas.openxmlformats.org/wordprocessingml/2006/main" xmlns:w14="http://schemas.microsoft.com/office/word/2010/wordml" xmlns:w15="http://schemas.microsoft.com/office/word/2012/wordml" xmlns:w16cex="http://schemas.microsoft.com/office/word/2018/wordml/cex" xmlns:w16cid="http://schemas.microsoft.com/office/word/2016/wordml/cid" xmlns:w16="http://schemas.microsoft.com/office/word/2018/wordml" xmlns:w16sdtdh="http://schemas.microsoft.com/office/word/2020/wordml/sdtdatahash" xmlns:w16se="http://schemas.microsoft.com/office/word/2015/wordml/symex" xmlns:wpg="http://schemas.microsoft.com/office/word/2010/wordprocessingGroup" xmlns:wpi="http://schemas.microsoft.com/office/word/2010/wordprocessingInk" xmlns:wne="http://schemas.microsoft.com/office/word/2006/wordml" xmlns:wps="http://schemas.microsoft.com/office/word/2010/wordprocessingShape" mc:Ignorable="w14 w15 w16se w16cid w16 w16cex w16sdtdh wp14">
+<w:document xmlns:wpc="http://schemas.microsoft.com/office/word/2010/wordprocessingCanvas" xmlns:cx="http://schemas.microsoft.com/office/drawing/2014/chartex" xmlns:cx1="http://schemas.microsoft.com/office/drawing/2015/9/8/chartex" xmlns:cx2="http://schemas.microsoft.com/office/drawing/2015/10/21/chartex" xmlns:cx3="http://schemas.microsoft.com/office/drawing/2016/5/9/chartex" xmlns:cx4="http://schemas.microsoft.com/office/drawing/2016/5/10/chartex" xmlns:cx5="http://schemas.microsoft.com/office/drawing/2016/5/11/chartex" xmlns:cx6="http://schemas.microsoft.com/office/drawing/2016/5/12/chartex" xmlns:cx7="http://schemas.microsoft.com/office/drawing/2016/5/13/chartex" xmlns:cx8="http://schemas.microsoft.com/office/drawing/2016/5/14/chartex" xmlns:mc="http://schemas.openxmlformats.org/markup-compatibility/2006" xmlns:aink="http://schemas.microsoft.com/office/drawing/2016/ink" xmlns:am3d="http://schemas.microsoft.com/office/drawing/2017/model3d" xmlns:o="urn:schemas-microsoft-com:office:office" xmlns:oel="http://schemas.microsoft.com/office/2019/extlst" xmlns:r="http://schemas.openxmlformats.org/officeDocument/2006/relationships" xmlns:m="http://schemas.openxmlformats.org/officeDocument/2006/math" xmlns:v="urn:schemas-microsoft-com:vml" xmlns:wp14="http://schemas.microsoft.com/office/word/2010/wordprocessingDrawing" xmlns:wp="http://schemas.openxmlformats.org/drawingml/2006/wordprocessingDrawing" xmlns:w10="urn:schemas-microsoft-com:office:word" xmlns:w="http://schemas.openxmlformats.org/wordprocessingml/2006/main" xmlns:w14="http://schemas.microsoft.com/office/word/2010/wordml" xmlns:w15="http://schemas.microsoft.com/office/word/2012/wordml" xmlns:w16cex="http://schemas.microsoft.com/office/word/2018/wordml/cex" xmlns:w16cid="http://schemas.microsoft.com/office/word/2016/wordml/cid" xmlns:w16="http://schemas.microsoft.com/office/word/2018/wordml" xmlns:w16du="http://schemas.microsoft.com/office/word/2023/wordml/word16du" xmlns:w16sdtdh="http://schemas.microsoft.com/office/word/2020/wordml/sdtdatahash" xmlns:w16se="http://schemas.microsoft.com/office/word/2015/wordml/symex" xmlns:wpg="http://schemas.microsoft.com/office/word/2010/wordprocessingGroup" xmlns:wpi="http://schemas.microsoft.com/office/word/2010/wordprocessingInk" xmlns:wne="http://schemas.microsoft.com/office/word/2006/wordml" xmlns:wps="http://schemas.microsoft.com/office/word/2010/wordprocessingShape" mc:Ignorable="w14 w15 w16se w16cid w16 w16cex w16sdtdh wp14">
   <w:body>
     <w:p>
       <w:pPr>
@@ -101,6 +101,14 @@
         </w:rPr>
         <w:t>Звіт про виконання лабораторної роботи № 1</w:t>
       </w:r>
+      <w:r>
+        <w:rPr>
+          <w:rFonts w:ascii="Arial" w:eastAsia="Arial" w:hAnsi="Arial" w:cs="Arial"/>
+          <w:sz w:val="32"/>
+          <w:szCs w:val="32"/>
+        </w:rPr>
+        <w:t>-2</w:t>
+      </w:r>
     </w:p>
     <w:p>
       <w:pPr>
@@ -380,6 +388,7 @@
           <w:szCs w:val="28"/>
         </w:rPr>
       </w:pPr>
+      <w:proofErr w:type="spellStart"/>
       <w:r>
         <w:rPr>
           <w:rFonts w:ascii="Arial" w:eastAsia="Arial" w:hAnsi="Arial" w:cs="Arial"/>
@@ -388,7 +397,18 @@
           <w:sz w:val="28"/>
           <w:szCs w:val="28"/>
         </w:rPr>
-        <w:t>ст.в. Андрій ШИДЛОВСЬКИЙ</w:t>
+        <w:t>ст.в</w:t>
+      </w:r>
+      <w:proofErr w:type="spellEnd"/>
+      <w:r>
+        <w:rPr>
+          <w:rFonts w:ascii="Arial" w:eastAsia="Arial" w:hAnsi="Arial" w:cs="Arial"/>
+          <w:b/>
+          <w:i/>
+          <w:sz w:val="28"/>
+          <w:szCs w:val="28"/>
+        </w:rPr>
+        <w:t>. Андрій ШИДЛОВСЬКИЙ</w:t>
       </w:r>
     </w:p>
     <w:p>
@@ -432,7 +452,6 @@
           <w:rFonts w:ascii="Arial" w:eastAsia="Arial" w:hAnsi="Arial" w:cs="Arial"/>
           <w:sz w:val="28"/>
           <w:szCs w:val="28"/>
-          <w:lang w:val="en-US"/>
         </w:rPr>
       </w:pPr>
       <w:r>
@@ -448,7 +467,6 @@
           <w:rFonts w:ascii="Arial" w:eastAsia="Arial" w:hAnsi="Arial" w:cs="Arial"/>
           <w:sz w:val="28"/>
           <w:szCs w:val="28"/>
-          <w:lang w:val="en-US"/>
         </w:rPr>
         <w:t>3</w:t>
       </w:r>
@@ -552,6 +570,7 @@
         <w:tc>
           <w:tcPr>
             <w:tcW w:w="1183" w:type="dxa"/>
+            <w:vAlign w:val="center"/>
           </w:tcPr>
           <w:p>
             <w:pPr>
@@ -575,6 +594,7 @@
         <w:tc>
           <w:tcPr>
             <w:tcW w:w="1242" w:type="dxa"/>
+            <w:vAlign w:val="center"/>
           </w:tcPr>
           <w:p>
             <w:pPr>
@@ -598,6 +618,7 @@
         <w:tc>
           <w:tcPr>
             <w:tcW w:w="1493" w:type="dxa"/>
+            <w:vAlign w:val="center"/>
           </w:tcPr>
           <w:p>
             <w:pPr>
@@ -621,6 +642,7 @@
         <w:tc>
           <w:tcPr>
             <w:tcW w:w="5001" w:type="dxa"/>
+            <w:vAlign w:val="center"/>
           </w:tcPr>
           <w:p>
             <w:pPr>
@@ -648,6 +670,7 @@
         <w:tc>
           <w:tcPr>
             <w:tcW w:w="1183" w:type="dxa"/>
+            <w:vAlign w:val="center"/>
           </w:tcPr>
           <w:p>
             <w:pPr>
@@ -673,6 +696,7 @@
         <w:tc>
           <w:tcPr>
             <w:tcW w:w="1242" w:type="dxa"/>
+            <w:vAlign w:val="center"/>
           </w:tcPr>
           <w:p>
             <w:pPr>
@@ -688,6 +712,7 @@
         <w:tc>
           <w:tcPr>
             <w:tcW w:w="1493" w:type="dxa"/>
+            <w:vAlign w:val="center"/>
           </w:tcPr>
           <w:p>
             <w:pPr>
@@ -704,7 +729,7 @@
                 <w:color w:val="202122"/>
                 <w:highlight w:val="white"/>
               </w:rPr>
-              <w:t xml:space="preserve">Виводить </w:t>
+              <w:t>Виводить</w:t>
             </w:r>
           </w:p>
           <w:p>
@@ -731,7 +756,15 @@
                 <w:highlight w:val="white"/>
                 <w:lang w:val="en-US"/>
               </w:rPr>
-              <w:t xml:space="preserve">IP </w:t>
+              <w:t>IP</w:t>
+            </w:r>
+            <w:r>
+              <w:rPr>
+                <w:rFonts w:ascii="Times New Roman" w:eastAsia="Times New Roman" w:hAnsi="Times New Roman" w:cs="Times New Roman"/>
+                <w:color w:val="202122"/>
+                <w:highlight w:val="white"/>
+              </w:rPr>
+              <w:t xml:space="preserve"> </w:t>
             </w:r>
             <w:r>
               <w:rPr>
@@ -763,6 +796,7 @@
         <w:tc>
           <w:tcPr>
             <w:tcW w:w="5001" w:type="dxa"/>
+            <w:vAlign w:val="center"/>
           </w:tcPr>
           <w:p>
             <w:pPr>
@@ -820,6 +854,7 @@
         <w:tc>
           <w:tcPr>
             <w:tcW w:w="1183" w:type="dxa"/>
+            <w:vAlign w:val="center"/>
           </w:tcPr>
           <w:p>
             <w:pPr>
@@ -846,6 +881,7 @@
         <w:tc>
           <w:tcPr>
             <w:tcW w:w="1242" w:type="dxa"/>
+            <w:vAlign w:val="center"/>
           </w:tcPr>
           <w:p>
             <w:pPr>
@@ -871,6 +907,7 @@
         <w:tc>
           <w:tcPr>
             <w:tcW w:w="1493" w:type="dxa"/>
+            <w:vAlign w:val="center"/>
           </w:tcPr>
           <w:p>
             <w:pPr>
@@ -928,6 +965,7 @@
         <w:tc>
           <w:tcPr>
             <w:tcW w:w="5001" w:type="dxa"/>
+            <w:vAlign w:val="center"/>
           </w:tcPr>
           <w:p>
             <w:pPr>
@@ -985,6 +1023,7 @@
         <w:tc>
           <w:tcPr>
             <w:tcW w:w="1183" w:type="dxa"/>
+            <w:vAlign w:val="center"/>
           </w:tcPr>
           <w:p>
             <w:pPr>
@@ -996,6 +1035,7 @@
                 <w:lang w:val="en-US"/>
               </w:rPr>
             </w:pPr>
+            <w:proofErr w:type="spellStart"/>
             <w:r>
               <w:rPr>
                 <w:rFonts w:ascii="Times New Roman" w:eastAsia="Times New Roman" w:hAnsi="Times New Roman" w:cs="Times New Roman"/>
@@ -1005,11 +1045,13 @@
               </w:rPr>
               <w:t>tracert</w:t>
             </w:r>
+            <w:proofErr w:type="spellEnd"/>
           </w:p>
         </w:tc>
         <w:tc>
           <w:tcPr>
             <w:tcW w:w="1242" w:type="dxa"/>
+            <w:vAlign w:val="center"/>
           </w:tcPr>
           <w:p>
             <w:pPr>
@@ -1025,6 +1067,7 @@
         <w:tc>
           <w:tcPr>
             <w:tcW w:w="1493" w:type="dxa"/>
+            <w:vAlign w:val="center"/>
           </w:tcPr>
           <w:p>
             <w:pPr>
@@ -1048,6 +1091,7 @@
         <w:tc>
           <w:tcPr>
             <w:tcW w:w="5001" w:type="dxa"/>
+            <w:vAlign w:val="center"/>
           </w:tcPr>
           <w:p>
             <w:pPr>
@@ -1105,6 +1149,7 @@
         <w:tc>
           <w:tcPr>
             <w:tcW w:w="1183" w:type="dxa"/>
+            <w:vAlign w:val="center"/>
           </w:tcPr>
           <w:p>
             <w:pPr>
@@ -1116,6 +1161,7 @@
                 <w:lang w:val="en-US"/>
               </w:rPr>
             </w:pPr>
+            <w:proofErr w:type="spellStart"/>
             <w:r>
               <w:rPr>
                 <w:rFonts w:ascii="Times New Roman" w:eastAsia="Times New Roman" w:hAnsi="Times New Roman" w:cs="Times New Roman"/>
@@ -1126,11 +1172,13 @@
               <w:lastRenderedPageBreak/>
               <w:t>nslookup</w:t>
             </w:r>
+            <w:proofErr w:type="spellEnd"/>
           </w:p>
         </w:tc>
         <w:tc>
           <w:tcPr>
             <w:tcW w:w="1242" w:type="dxa"/>
+            <w:vAlign w:val="center"/>
           </w:tcPr>
           <w:p>
             <w:pPr>
@@ -1149,13 +1197,34 @@
                 <w:highlight w:val="white"/>
                 <w:lang w:val="en-US"/>
               </w:rPr>
-              <w:t>&lt;IP-adress&gt;</w:t>
+              <w:t>&lt;IP-</w:t>
+            </w:r>
+            <w:proofErr w:type="spellStart"/>
+            <w:r>
+              <w:rPr>
+                <w:rFonts w:ascii="Times New Roman" w:eastAsia="Times New Roman" w:hAnsi="Times New Roman" w:cs="Times New Roman"/>
+                <w:color w:val="202122"/>
+                <w:highlight w:val="white"/>
+                <w:lang w:val="en-US"/>
+              </w:rPr>
+              <w:t>adress</w:t>
+            </w:r>
+            <w:proofErr w:type="spellEnd"/>
+            <w:r>
+              <w:rPr>
+                <w:rFonts w:ascii="Times New Roman" w:eastAsia="Times New Roman" w:hAnsi="Times New Roman" w:cs="Times New Roman"/>
+                <w:color w:val="202122"/>
+                <w:highlight w:val="white"/>
+                <w:lang w:val="en-US"/>
+              </w:rPr>
+              <w:t>&gt;</w:t>
             </w:r>
           </w:p>
         </w:tc>
         <w:tc>
           <w:tcPr>
             <w:tcW w:w="1493" w:type="dxa"/>
+            <w:vAlign w:val="center"/>
           </w:tcPr>
           <w:p>
             <w:pPr>
@@ -1172,13 +1241,32 @@
                 <w:color w:val="202122"/>
                 <w:highlight w:val="white"/>
               </w:rPr>
-              <w:t>Виводить назву хосту.</w:t>
+              <w:t xml:space="preserve">Виводить назву </w:t>
+            </w:r>
+            <w:proofErr w:type="spellStart"/>
+            <w:r>
+              <w:rPr>
+                <w:rFonts w:ascii="Times New Roman" w:eastAsia="Times New Roman" w:hAnsi="Times New Roman" w:cs="Times New Roman"/>
+                <w:color w:val="202122"/>
+                <w:highlight w:val="white"/>
+              </w:rPr>
+              <w:t>хосту</w:t>
+            </w:r>
+            <w:proofErr w:type="spellEnd"/>
+            <w:r>
+              <w:rPr>
+                <w:rFonts w:ascii="Times New Roman" w:eastAsia="Times New Roman" w:hAnsi="Times New Roman" w:cs="Times New Roman"/>
+                <w:color w:val="202122"/>
+                <w:highlight w:val="white"/>
+              </w:rPr>
+              <w:t>.</w:t>
             </w:r>
           </w:p>
         </w:tc>
         <w:tc>
           <w:tcPr>
             <w:tcW w:w="5001" w:type="dxa"/>
+            <w:vAlign w:val="center"/>
           </w:tcPr>
           <w:p>
             <w:pPr>
@@ -1236,6 +1324,7 @@
         <w:tc>
           <w:tcPr>
             <w:tcW w:w="1183" w:type="dxa"/>
+            <w:vAlign w:val="center"/>
           </w:tcPr>
           <w:p>
             <w:pPr>
@@ -1247,6 +1336,7 @@
                 <w:lang w:val="en-US"/>
               </w:rPr>
             </w:pPr>
+            <w:proofErr w:type="spellStart"/>
             <w:r>
               <w:rPr>
                 <w:rFonts w:ascii="Times New Roman" w:eastAsia="Times New Roman" w:hAnsi="Times New Roman" w:cs="Times New Roman"/>
@@ -1256,11 +1346,13 @@
               </w:rPr>
               <w:t>nslookup</w:t>
             </w:r>
+            <w:proofErr w:type="spellEnd"/>
           </w:p>
         </w:tc>
         <w:tc>
           <w:tcPr>
             <w:tcW w:w="1242" w:type="dxa"/>
+            <w:vAlign w:val="center"/>
           </w:tcPr>
           <w:p>
             <w:pPr>
@@ -1286,6 +1378,7 @@
         <w:tc>
           <w:tcPr>
             <w:tcW w:w="1493" w:type="dxa"/>
+            <w:vAlign w:val="center"/>
           </w:tcPr>
           <w:p>
             <w:pPr>
@@ -1319,13 +1412,32 @@
                 <w:color w:val="202122"/>
                 <w:highlight w:val="white"/>
               </w:rPr>
-              <w:t>адресу хосту.</w:t>
+              <w:t xml:space="preserve">адресу </w:t>
+            </w:r>
+            <w:proofErr w:type="spellStart"/>
+            <w:r>
+              <w:rPr>
+                <w:rFonts w:ascii="Times New Roman" w:eastAsia="Times New Roman" w:hAnsi="Times New Roman" w:cs="Times New Roman"/>
+                <w:color w:val="202122"/>
+                <w:highlight w:val="white"/>
+              </w:rPr>
+              <w:t>хосту</w:t>
+            </w:r>
+            <w:proofErr w:type="spellEnd"/>
+            <w:r>
+              <w:rPr>
+                <w:rFonts w:ascii="Times New Roman" w:eastAsia="Times New Roman" w:hAnsi="Times New Roman" w:cs="Times New Roman"/>
+                <w:color w:val="202122"/>
+                <w:highlight w:val="white"/>
+              </w:rPr>
+              <w:t>.</w:t>
             </w:r>
           </w:p>
         </w:tc>
         <w:tc>
           <w:tcPr>
             <w:tcW w:w="5001" w:type="dxa"/>
+            <w:vAlign w:val="center"/>
           </w:tcPr>
           <w:p>
             <w:pPr>
@@ -1383,6 +1495,7 @@
         <w:tc>
           <w:tcPr>
             <w:tcW w:w="1183" w:type="dxa"/>
+            <w:vAlign w:val="center"/>
           </w:tcPr>
           <w:p>
             <w:pPr>
@@ -1394,6 +1507,7 @@
                 <w:lang w:val="en-US"/>
               </w:rPr>
             </w:pPr>
+            <w:proofErr w:type="spellStart"/>
             <w:r>
               <w:rPr>
                 <w:rFonts w:ascii="Times New Roman" w:eastAsia="Times New Roman" w:hAnsi="Times New Roman" w:cs="Times New Roman"/>
@@ -1403,11 +1517,13 @@
               </w:rPr>
               <w:t>systeminfo</w:t>
             </w:r>
+            <w:proofErr w:type="spellEnd"/>
           </w:p>
         </w:tc>
         <w:tc>
           <w:tcPr>
             <w:tcW w:w="1242" w:type="dxa"/>
+            <w:vAlign w:val="center"/>
           </w:tcPr>
           <w:p>
             <w:pPr>
@@ -1423,6 +1539,7 @@
         <w:tc>
           <w:tcPr>
             <w:tcW w:w="1493" w:type="dxa"/>
+            <w:vAlign w:val="center"/>
           </w:tcPr>
           <w:p>
             <w:pPr>
@@ -1446,6 +1563,7 @@
         <w:tc>
           <w:tcPr>
             <w:tcW w:w="5001" w:type="dxa"/>
+            <w:vAlign w:val="center"/>
           </w:tcPr>
           <w:p>
             <w:pPr>
@@ -1504,6 +1622,7 @@
           <w:tcPr>
             <w:tcW w:w="8919" w:type="dxa"/>
             <w:gridSpan w:val="4"/>
+            <w:vAlign w:val="center"/>
           </w:tcPr>
           <w:p>
             <w:pPr>
@@ -1525,7 +1644,6 @@
               <w:rPr>
                 <w:rFonts w:ascii="Times New Roman" w:eastAsia="Times New Roman" w:hAnsi="Times New Roman" w:cs="Times New Roman"/>
                 <w:color w:val="202122"/>
-                <w:lang w:val="en-US"/>
               </w:rPr>
               <w:t xml:space="preserve"> </w:t>
             </w:r>
@@ -1573,7 +1691,79 @@
           <w:sz w:val="28"/>
           <w:szCs w:val="28"/>
         </w:rPr>
-        <w:t>Використавши «Свойства протокола TCP/IP», чи команду ipconfig /all,</w:t>
+        <w:t>Використавши «</w:t>
+      </w:r>
+      <w:proofErr w:type="spellStart"/>
+      <w:r>
+        <w:rPr>
+          <w:rFonts w:ascii="Arial" w:eastAsia="Arial" w:hAnsi="Arial" w:cs="Arial"/>
+          <w:sz w:val="28"/>
+          <w:szCs w:val="28"/>
+        </w:rPr>
+        <w:t>Свойства</w:t>
+      </w:r>
+      <w:proofErr w:type="spellEnd"/>
+      <w:r>
+        <w:rPr>
+          <w:rFonts w:ascii="Arial" w:eastAsia="Arial" w:hAnsi="Arial" w:cs="Arial"/>
+          <w:sz w:val="28"/>
+          <w:szCs w:val="28"/>
+        </w:rPr>
+        <w:t xml:space="preserve"> </w:t>
+      </w:r>
+      <w:proofErr w:type="spellStart"/>
+      <w:r>
+        <w:rPr>
+          <w:rFonts w:ascii="Arial" w:eastAsia="Arial" w:hAnsi="Arial" w:cs="Arial"/>
+          <w:sz w:val="28"/>
+          <w:szCs w:val="28"/>
+        </w:rPr>
+        <w:t>протокола</w:t>
+      </w:r>
+      <w:proofErr w:type="spellEnd"/>
+      <w:r>
+        <w:rPr>
+          <w:rFonts w:ascii="Arial" w:eastAsia="Arial" w:hAnsi="Arial" w:cs="Arial"/>
+          <w:sz w:val="28"/>
+          <w:szCs w:val="28"/>
+        </w:rPr>
+        <w:t xml:space="preserve"> TCP/IP», чи команду </w:t>
+      </w:r>
+      <w:proofErr w:type="spellStart"/>
+      <w:r>
+        <w:rPr>
+          <w:rFonts w:ascii="Arial" w:eastAsia="Arial" w:hAnsi="Arial" w:cs="Arial"/>
+          <w:sz w:val="28"/>
+          <w:szCs w:val="28"/>
+        </w:rPr>
+        <w:t>ipconfig</w:t>
+      </w:r>
+      <w:proofErr w:type="spellEnd"/>
+      <w:r>
+        <w:rPr>
+          <w:rFonts w:ascii="Arial" w:eastAsia="Arial" w:hAnsi="Arial" w:cs="Arial"/>
+          <w:sz w:val="28"/>
+          <w:szCs w:val="28"/>
+        </w:rPr>
+        <w:t xml:space="preserve"> /</w:t>
+      </w:r>
+      <w:proofErr w:type="spellStart"/>
+      <w:r>
+        <w:rPr>
+          <w:rFonts w:ascii="Arial" w:eastAsia="Arial" w:hAnsi="Arial" w:cs="Arial"/>
+          <w:sz w:val="28"/>
+          <w:szCs w:val="28"/>
+        </w:rPr>
+        <w:t>all</w:t>
+      </w:r>
+      <w:proofErr w:type="spellEnd"/>
+      <w:r>
+        <w:rPr>
+          <w:rFonts w:ascii="Arial" w:eastAsia="Arial" w:hAnsi="Arial" w:cs="Arial"/>
+          <w:sz w:val="28"/>
+          <w:szCs w:val="28"/>
+        </w:rPr>
+        <w:t>,</w:t>
       </w:r>
       <w:r>
         <w:rPr>
@@ -1952,7 +2142,7 @@
 </file>
 
 <file path=word/numbering.xml><?xml version="1.0" encoding="utf-8"?>
-<w:numbering xmlns:wpc="http://schemas.microsoft.com/office/word/2010/wordprocessingCanvas" xmlns:cx="http://schemas.microsoft.com/office/drawing/2014/chartex" xmlns:cx1="http://schemas.microsoft.com/office/drawing/2015/9/8/chartex" xmlns:cx2="http://schemas.microsoft.com/office/drawing/2015/10/21/chartex" xmlns:cx3="http://schemas.microsoft.com/office/drawing/2016/5/9/chartex" xmlns:cx4="http://schemas.microsoft.com/office/drawing/2016/5/10/chartex" xmlns:cx5="http://schemas.microsoft.com/office/drawing/2016/5/11/chartex" xmlns:cx6="http://schemas.microsoft.com/office/drawing/2016/5/12/chartex" xmlns:cx7="http://schemas.microsoft.com/office/drawing/2016/5/13/chartex" xmlns:cx8="http://schemas.microsoft.com/office/drawing/2016/5/14/chartex" xmlns:mc="http://schemas.openxmlformats.org/markup-compatibility/2006" xmlns:aink="http://schemas.microsoft.com/office/drawing/2016/ink" xmlns:am3d="http://schemas.microsoft.com/office/drawing/2017/model3d" xmlns:o="urn:schemas-microsoft-com:office:office" xmlns:oel="http://schemas.microsoft.com/office/2019/extlst" xmlns:r="http://schemas.openxmlformats.org/officeDocument/2006/relationships" xmlns:m="http://schemas.openxmlformats.org/officeDocument/2006/math" xmlns:v="urn:schemas-microsoft-com:vml" xmlns:wp14="http://schemas.microsoft.com/office/word/2010/wordprocessingDrawing" xmlns:wp="http://schemas.openxmlformats.org/drawingml/2006/wordprocessingDrawing" xmlns:w10="urn:schemas-microsoft-com:office:word" xmlns:w="http://schemas.openxmlformats.org/wordprocessingml/2006/main" xmlns:w14="http://schemas.microsoft.com/office/word/2010/wordml" xmlns:w15="http://schemas.microsoft.com/office/word/2012/wordml" xmlns:w16cex="http://schemas.microsoft.com/office/word/2018/wordml/cex" xmlns:w16cid="http://schemas.microsoft.com/office/word/2016/wordml/cid" xmlns:w16="http://schemas.microsoft.com/office/word/2018/wordml" xmlns:w16sdtdh="http://schemas.microsoft.com/office/word/2020/wordml/sdtdatahash" xmlns:w16se="http://schemas.microsoft.com/office/word/2015/wordml/symex" xmlns:wpg="http://schemas.microsoft.com/office/word/2010/wordprocessingGroup" xmlns:wpi="http://schemas.microsoft.com/office/word/2010/wordprocessingInk" xmlns:wne="http://schemas.microsoft.com/office/word/2006/wordml" xmlns:wps="http://schemas.microsoft.com/office/word/2010/wordprocessingShape" mc:Ignorable="w14 w15 w16se w16cid w16 w16cex w16sdtdh wp14">
+<w:numbering xmlns:wpc="http://schemas.microsoft.com/office/word/2010/wordprocessingCanvas" xmlns:cx="http://schemas.microsoft.com/office/drawing/2014/chartex" xmlns:cx1="http://schemas.microsoft.com/office/drawing/2015/9/8/chartex" xmlns:cx2="http://schemas.microsoft.com/office/drawing/2015/10/21/chartex" xmlns:cx3="http://schemas.microsoft.com/office/drawing/2016/5/9/chartex" xmlns:cx4="http://schemas.microsoft.com/office/drawing/2016/5/10/chartex" xmlns:cx5="http://schemas.microsoft.com/office/drawing/2016/5/11/chartex" xmlns:cx6="http://schemas.microsoft.com/office/drawing/2016/5/12/chartex" xmlns:cx7="http://schemas.microsoft.com/office/drawing/2016/5/13/chartex" xmlns:cx8="http://schemas.microsoft.com/office/drawing/2016/5/14/chartex" xmlns:mc="http://schemas.openxmlformats.org/markup-compatibility/2006" xmlns:aink="http://schemas.microsoft.com/office/drawing/2016/ink" xmlns:am3d="http://schemas.microsoft.com/office/drawing/2017/model3d" xmlns:o="urn:schemas-microsoft-com:office:office" xmlns:oel="http://schemas.microsoft.com/office/2019/extlst" xmlns:r="http://schemas.openxmlformats.org/officeDocument/2006/relationships" xmlns:m="http://schemas.openxmlformats.org/officeDocument/2006/math" xmlns:v="urn:schemas-microsoft-com:vml" xmlns:wp14="http://schemas.microsoft.com/office/word/2010/wordprocessingDrawing" xmlns:wp="http://schemas.openxmlformats.org/drawingml/2006/wordprocessingDrawing" xmlns:w10="urn:schemas-microsoft-com:office:word" xmlns:w="http://schemas.openxmlformats.org/wordprocessingml/2006/main" xmlns:w14="http://schemas.microsoft.com/office/word/2010/wordml" xmlns:w15="http://schemas.microsoft.com/office/word/2012/wordml" xmlns:w16cex="http://schemas.microsoft.com/office/word/2018/wordml/cex" xmlns:w16cid="http://schemas.microsoft.com/office/word/2016/wordml/cid" xmlns:w16="http://schemas.microsoft.com/office/word/2018/wordml" xmlns:w16du="http://schemas.microsoft.com/office/word/2023/wordml/word16du" xmlns:w16sdtdh="http://schemas.microsoft.com/office/word/2020/wordml/sdtdatahash" xmlns:w16se="http://schemas.microsoft.com/office/word/2015/wordml/symex" xmlns:wpg="http://schemas.microsoft.com/office/word/2010/wordprocessingGroup" xmlns:wpi="http://schemas.microsoft.com/office/word/2010/wordprocessingInk" xmlns:wne="http://schemas.microsoft.com/office/word/2006/wordml" xmlns:wps="http://schemas.microsoft.com/office/word/2010/wordprocessingShape" mc:Ignorable="w14 w15 w16se w16cid w16 w16cex w16sdtdh wp14">
   <w:abstractNum w:abstractNumId="0" w15:restartNumberingAfterBreak="0">
     <w:nsid w:val="04C2329B"/>
     <w:multiLevelType w:val="multilevel"/>

</xml_diff>